<commit_message>
Pushing Mod 3 updates
</commit_message>
<xml_diff>
--- a/module-3/lantz_Assignment3.2.docx
+++ b/module-3/lantz_Assignment3.2.docx
@@ -29,7 +29,11 @@
       </w:r>
     </w:p>
     <w:p/>
-    <w:p/>
+    <w:p>
+      <w:r>
+        <w:t>https://github.com/kalantz/csd-340/tree/main/module-3</w:t>
+      </w:r>
+    </w:p>
     <w:p>
       <w:r>
         <w:drawing>

</xml_diff>